<commit_message>
update dossier ajout précédente version d'analyse
</commit_message>
<xml_diff>
--- a/Analyse.docx
+++ b/Analyse.docx
@@ -5,8 +5,11 @@
     <w:sdt>
       <w:sdtPr>
         <w:rPr>
-          <w:sz w:val="26"/>
-          <w:szCs w:val="26"/>
+          <w:rFonts w:asciiTheme="minorHAnsi" w:eastAsiaTheme="minorHAnsi" w:hAnsiTheme="minorHAnsi" w:cstheme="minorBidi"/>
+          <w:color w:val="auto"/>
+          <w:sz w:val="26"/>
+          <w:szCs w:val="26"/>
+          <w:lang w:eastAsia="en-US"/>
         </w:rPr>
         <w:id w:val="-333302502"/>
         <w:docPartObj>
@@ -16,11 +19,8 @@
       </w:sdtPr>
       <w:sdtEndPr>
         <w:rPr>
-          <w:rFonts w:asciiTheme="minorHAnsi" w:eastAsiaTheme="minorHAnsi" w:hAnsiTheme="minorHAnsi" w:cstheme="minorBidi"/>
           <w:b/>
           <w:bCs/>
-          <w:color w:val="auto"/>
-          <w:lang w:eastAsia="en-US"/>
         </w:rPr>
       </w:sdtEndPr>
       <w:sdtContent>
@@ -1005,8 +1005,6 @@
           <w:szCs w:val="26"/>
         </w:rPr>
       </w:pPr>
-      <w:bookmarkStart w:id="0" w:name="_GoBack"/>
-      <w:bookmarkEnd w:id="0"/>
     </w:p>
     <w:p>
       <w:pPr>
@@ -1135,67 +1133,67 @@
       <w:pPr>
         <w:pStyle w:val="Titre1"/>
       </w:pPr>
-      <w:bookmarkStart w:id="1" w:name="_Toc9444161"/>
+      <w:bookmarkStart w:id="0" w:name="_Toc9444161"/>
       <w:r>
         <w:t>É</w:t>
       </w:r>
       <w:r>
         <w:t>noncé du travail</w:t>
       </w:r>
+      <w:bookmarkEnd w:id="0"/>
+    </w:p>
+    <w:p>
+      <w:pPr>
+        <w:rPr>
+          <w:sz w:val="26"/>
+          <w:szCs w:val="26"/>
+        </w:rPr>
+      </w:pPr>
+      <w:r>
+        <w:rPr>
+          <w:sz w:val="26"/>
+          <w:szCs w:val="26"/>
+        </w:rPr>
+        <w:t xml:space="preserve">La gestion d’un système de covoiturage (au sein de </w:t>
+      </w:r>
+      <w:r>
+        <w:rPr>
+          <w:sz w:val="26"/>
+          <w:szCs w:val="26"/>
+        </w:rPr>
+        <w:t>l’école). L’objectif</w:t>
+      </w:r>
+      <w:r>
+        <w:rPr>
+          <w:sz w:val="26"/>
+          <w:szCs w:val="26"/>
+        </w:rPr>
+        <w:t xml:space="preserve"> de l’application est d’automatiser un maximum de </w:t>
+      </w:r>
+      <w:r>
+        <w:rPr>
+          <w:sz w:val="26"/>
+          <w:szCs w:val="26"/>
+        </w:rPr>
+        <w:t>tâches. Le</w:t>
+      </w:r>
+      <w:r>
+        <w:rPr>
+          <w:sz w:val="26"/>
+          <w:szCs w:val="26"/>
+        </w:rPr>
+        <w:t xml:space="preserve"> but du projet de cette année est la réalisation d’une application qui doit permettre aux différents acteurs d’effectuer des trajets vers l’école de façon conjointe et organisée.</w:t>
+      </w:r>
+    </w:p>
+    <w:p>
+      <w:pPr>
+        <w:pStyle w:val="Titre1"/>
+      </w:pPr>
+      <w:bookmarkStart w:id="1" w:name="_Toc9444162"/>
+      <w:r>
+        <w:t>Planning des réunions</w:t>
+      </w:r>
       <w:bookmarkEnd w:id="1"/>
-    </w:p>
-    <w:p>
-      <w:pPr>
-        <w:rPr>
-          <w:sz w:val="26"/>
-          <w:szCs w:val="26"/>
-        </w:rPr>
-      </w:pPr>
-      <w:r>
-        <w:rPr>
-          <w:sz w:val="26"/>
-          <w:szCs w:val="26"/>
-        </w:rPr>
-        <w:t xml:space="preserve">La gestion d’un système de covoiturage (au sein de </w:t>
-      </w:r>
-      <w:r>
-        <w:rPr>
-          <w:sz w:val="26"/>
-          <w:szCs w:val="26"/>
-        </w:rPr>
-        <w:t>l’école). L’objectif</w:t>
-      </w:r>
-      <w:r>
-        <w:rPr>
-          <w:sz w:val="26"/>
-          <w:szCs w:val="26"/>
-        </w:rPr>
-        <w:t xml:space="preserve"> de l’application est d’automatiser un maximum de </w:t>
-      </w:r>
-      <w:r>
-        <w:rPr>
-          <w:sz w:val="26"/>
-          <w:szCs w:val="26"/>
-        </w:rPr>
-        <w:t>tâches. Le</w:t>
-      </w:r>
-      <w:r>
-        <w:rPr>
-          <w:sz w:val="26"/>
-          <w:szCs w:val="26"/>
-        </w:rPr>
-        <w:t xml:space="preserve"> but du projet de cette année est la réalisation d’une application qui doit permettre aux différents acteurs d’effectuer des trajets vers l’école de façon conjointe et organisée.</w:t>
-      </w:r>
-    </w:p>
-    <w:p>
-      <w:pPr>
-        <w:pStyle w:val="Titre1"/>
-      </w:pPr>
-      <w:bookmarkStart w:id="2" w:name="_Toc9444162"/>
-      <w:r>
-        <w:t>Planning des réunions</w:t>
-      </w:r>
-      <w:bookmarkEnd w:id="2"/>
     </w:p>
     <w:tbl>
       <w:tblPr>
@@ -1231,7 +1229,7 @@
                 <w:lang w:val="fr-FR"/>
               </w:rPr>
             </w:pPr>
-            <w:bookmarkStart w:id="3" w:name="_Hlk508626160"/>
+            <w:bookmarkStart w:id="2" w:name="_Hlk508626160"/>
             <w:r>
               <w:rPr>
                 <w:sz w:val="26"/>
@@ -1324,34 +1322,7 @@
                 <w:szCs w:val="26"/>
                 <w:lang w:val="fr-FR"/>
               </w:rPr>
-              <w:t xml:space="preserve">Le </w:t>
-            </w:r>
-            <w:r>
-              <w:rPr>
-                <w:b w:val="0"/>
-                <w:sz w:val="26"/>
-                <w:szCs w:val="26"/>
-                <w:lang w:val="fr-FR"/>
-              </w:rPr>
-              <w:t>13</w:t>
-            </w:r>
-            <w:r>
-              <w:rPr>
-                <w:b w:val="0"/>
-                <w:sz w:val="26"/>
-                <w:szCs w:val="26"/>
-                <w:lang w:val="fr-FR"/>
-              </w:rPr>
-              <w:t>/03/1</w:t>
-            </w:r>
-            <w:r>
-              <w:rPr>
-                <w:b w:val="0"/>
-                <w:sz w:val="26"/>
-                <w:szCs w:val="26"/>
-                <w:lang w:val="fr-FR"/>
-              </w:rPr>
-              <w:t>9</w:t>
+              <w:t>Le 13/03/19</w:t>
             </w:r>
           </w:p>
           <w:p>
@@ -1588,34 +1559,7 @@
                 <w:szCs w:val="26"/>
                 <w:lang w:val="fr-FR"/>
               </w:rPr>
-              <w:t xml:space="preserve">Le </w:t>
-            </w:r>
-            <w:r>
-              <w:rPr>
-                <w:b w:val="0"/>
-                <w:sz w:val="26"/>
-                <w:szCs w:val="26"/>
-                <w:lang w:val="fr-FR"/>
-              </w:rPr>
-              <w:t>20</w:t>
-            </w:r>
-            <w:r>
-              <w:rPr>
-                <w:b w:val="0"/>
-                <w:sz w:val="26"/>
-                <w:szCs w:val="26"/>
-                <w:lang w:val="fr-FR"/>
-              </w:rPr>
-              <w:t>/03/1</w:t>
-            </w:r>
-            <w:r>
-              <w:rPr>
-                <w:b w:val="0"/>
-                <w:sz w:val="26"/>
-                <w:szCs w:val="26"/>
-                <w:lang w:val="fr-FR"/>
-              </w:rPr>
-              <w:t>9</w:t>
+              <w:t>Le 20/03/19</w:t>
             </w:r>
           </w:p>
           <w:p>
@@ -1811,34 +1755,7 @@
                 <w:szCs w:val="26"/>
                 <w:lang w:val="fr-FR"/>
               </w:rPr>
-              <w:t xml:space="preserve">Le </w:t>
-            </w:r>
-            <w:r>
-              <w:rPr>
-                <w:b w:val="0"/>
-                <w:sz w:val="26"/>
-                <w:szCs w:val="26"/>
-                <w:lang w:val="fr-FR"/>
-              </w:rPr>
-              <w:t>27</w:t>
-            </w:r>
-            <w:r>
-              <w:rPr>
-                <w:b w:val="0"/>
-                <w:sz w:val="26"/>
-                <w:szCs w:val="26"/>
-                <w:lang w:val="fr-FR"/>
-              </w:rPr>
-              <w:t>/03/1</w:t>
-            </w:r>
-            <w:r>
-              <w:rPr>
-                <w:b w:val="0"/>
-                <w:sz w:val="26"/>
-                <w:szCs w:val="26"/>
-                <w:lang w:val="fr-FR"/>
-              </w:rPr>
-              <w:t>9</w:t>
+              <w:t>Le 27/03/19</w:t>
             </w:r>
           </w:p>
           <w:p>
@@ -2105,52 +2022,7 @@
                 <w:szCs w:val="26"/>
                 <w:lang w:val="fr-FR"/>
               </w:rPr>
-              <w:t xml:space="preserve">Le </w:t>
-            </w:r>
-            <w:r>
-              <w:rPr>
-                <w:b w:val="0"/>
-                <w:sz w:val="26"/>
-                <w:szCs w:val="26"/>
-                <w:lang w:val="fr-FR"/>
-              </w:rPr>
-              <w:t>1</w:t>
-            </w:r>
-            <w:r>
-              <w:rPr>
-                <w:b w:val="0"/>
-                <w:sz w:val="26"/>
-                <w:szCs w:val="26"/>
-                <w:lang w:val="fr-FR"/>
-              </w:rPr>
-              <w:t>/0</w:t>
-            </w:r>
-            <w:r>
-              <w:rPr>
-                <w:b w:val="0"/>
-                <w:sz w:val="26"/>
-                <w:szCs w:val="26"/>
-                <w:lang w:val="fr-FR"/>
-              </w:rPr>
-              <w:t>4</w:t>
-            </w:r>
-            <w:r>
-              <w:rPr>
-                <w:b w:val="0"/>
-                <w:sz w:val="26"/>
-                <w:szCs w:val="26"/>
-                <w:lang w:val="fr-FR"/>
-              </w:rPr>
-              <w:t>/1</w:t>
-            </w:r>
-            <w:r>
-              <w:rPr>
-                <w:b w:val="0"/>
-                <w:sz w:val="26"/>
-                <w:szCs w:val="26"/>
-                <w:lang w:val="fr-FR"/>
-              </w:rPr>
-              <w:t>9</w:t>
+              <w:t>Le 1/04/19</w:t>
             </w:r>
           </w:p>
           <w:p>
@@ -2370,52 +2242,7 @@
                 <w:szCs w:val="26"/>
                 <w:lang w:val="fr-FR"/>
               </w:rPr>
-              <w:t xml:space="preserve">Le </w:t>
-            </w:r>
-            <w:r>
-              <w:rPr>
-                <w:b w:val="0"/>
-                <w:sz w:val="26"/>
-                <w:szCs w:val="26"/>
-                <w:lang w:val="fr-FR"/>
-              </w:rPr>
-              <w:t>5</w:t>
-            </w:r>
-            <w:r>
-              <w:rPr>
-                <w:b w:val="0"/>
-                <w:sz w:val="26"/>
-                <w:szCs w:val="26"/>
-                <w:lang w:val="fr-FR"/>
-              </w:rPr>
-              <w:t>/0</w:t>
-            </w:r>
-            <w:r>
-              <w:rPr>
-                <w:b w:val="0"/>
-                <w:sz w:val="26"/>
-                <w:szCs w:val="26"/>
-                <w:lang w:val="fr-FR"/>
-              </w:rPr>
-              <w:t>4</w:t>
-            </w:r>
-            <w:r>
-              <w:rPr>
-                <w:b w:val="0"/>
-                <w:sz w:val="26"/>
-                <w:szCs w:val="26"/>
-                <w:lang w:val="fr-FR"/>
-              </w:rPr>
-              <w:t>/1</w:t>
-            </w:r>
-            <w:r>
-              <w:rPr>
-                <w:b w:val="0"/>
-                <w:sz w:val="26"/>
-                <w:szCs w:val="26"/>
-                <w:lang w:val="fr-FR"/>
-              </w:rPr>
-              <w:t>9</w:t>
+              <w:t>Le 5/04/19</w:t>
             </w:r>
           </w:p>
           <w:p>
@@ -2663,52 +2490,7 @@
                 <w:szCs w:val="26"/>
                 <w:lang w:val="fr-FR"/>
               </w:rPr>
-              <w:t xml:space="preserve">Le </w:t>
-            </w:r>
-            <w:r>
-              <w:rPr>
-                <w:b w:val="0"/>
-                <w:sz w:val="26"/>
-                <w:szCs w:val="26"/>
-                <w:lang w:val="fr-FR"/>
-              </w:rPr>
-              <w:t>6</w:t>
-            </w:r>
-            <w:r>
-              <w:rPr>
-                <w:b w:val="0"/>
-                <w:sz w:val="26"/>
-                <w:szCs w:val="26"/>
-                <w:lang w:val="fr-FR"/>
-              </w:rPr>
-              <w:t>/0</w:t>
-            </w:r>
-            <w:r>
-              <w:rPr>
-                <w:b w:val="0"/>
-                <w:sz w:val="26"/>
-                <w:szCs w:val="26"/>
-                <w:lang w:val="fr-FR"/>
-              </w:rPr>
-              <w:t>4</w:t>
-            </w:r>
-            <w:r>
-              <w:rPr>
-                <w:b w:val="0"/>
-                <w:sz w:val="26"/>
-                <w:szCs w:val="26"/>
-                <w:lang w:val="fr-FR"/>
-              </w:rPr>
-              <w:t>/1</w:t>
-            </w:r>
-            <w:r>
-              <w:rPr>
-                <w:b w:val="0"/>
-                <w:sz w:val="26"/>
-                <w:szCs w:val="26"/>
-                <w:lang w:val="fr-FR"/>
-              </w:rPr>
-              <w:t>9</w:t>
+              <w:t>Le 6/04/19</w:t>
             </w:r>
           </w:p>
           <w:p>
@@ -2904,43 +2686,43 @@
           </w:p>
         </w:tc>
       </w:tr>
+      <w:bookmarkEnd w:id="2"/>
+    </w:tbl>
+    <w:p>
+      <w:pPr>
+        <w:rPr>
+          <w:sz w:val="26"/>
+          <w:szCs w:val="26"/>
+        </w:rPr>
+      </w:pPr>
+    </w:p>
+    <w:p>
+      <w:pPr>
+        <w:rPr>
+          <w:sz w:val="26"/>
+          <w:szCs w:val="26"/>
+        </w:rPr>
+      </w:pPr>
+    </w:p>
+    <w:p>
+      <w:pPr>
+        <w:pStyle w:val="Titre1"/>
+      </w:pPr>
+      <w:bookmarkStart w:id="3" w:name="_Toc9444163"/>
+      <w:r>
+        <w:t>L’analyse</w:t>
+      </w:r>
       <w:bookmarkEnd w:id="3"/>
-    </w:tbl>
-    <w:p>
-      <w:pPr>
-        <w:rPr>
-          <w:sz w:val="26"/>
-          <w:szCs w:val="26"/>
-        </w:rPr>
-      </w:pPr>
-    </w:p>
-    <w:p>
-      <w:pPr>
-        <w:rPr>
-          <w:sz w:val="26"/>
-          <w:szCs w:val="26"/>
-        </w:rPr>
-      </w:pPr>
-    </w:p>
-    <w:p>
-      <w:pPr>
-        <w:pStyle w:val="Titre1"/>
-      </w:pPr>
-      <w:bookmarkStart w:id="4" w:name="_Toc9444163"/>
-      <w:r>
-        <w:t>L’analyse</w:t>
+    </w:p>
+    <w:p>
+      <w:pPr>
+        <w:pStyle w:val="Titre2"/>
+      </w:pPr>
+      <w:bookmarkStart w:id="4" w:name="_Toc9444164"/>
+      <w:r>
+        <w:t>Diagramme de contexte statique</w:t>
       </w:r>
       <w:bookmarkEnd w:id="4"/>
-    </w:p>
-    <w:p>
-      <w:pPr>
-        <w:pStyle w:val="Titre2"/>
-      </w:pPr>
-      <w:bookmarkStart w:id="5" w:name="_Toc9444164"/>
-      <w:r>
-        <w:t>Diagramme de contexte statique</w:t>
-      </w:r>
-      <w:bookmarkEnd w:id="5"/>
     </w:p>
     <w:p>
       <w:pPr>
@@ -3068,24 +2850,145 @@
       <w:pPr>
         <w:pStyle w:val="Titre2"/>
       </w:pPr>
-      <w:bookmarkStart w:id="6" w:name="_Toc9444165"/>
+      <w:bookmarkStart w:id="5" w:name="_Toc9444165"/>
+      <w:r>
+        <w:t xml:space="preserve">Diagramme des </w:t>
+      </w:r>
+      <w:r>
+        <w:t>u</w:t>
+      </w:r>
+      <w:r>
+        <w:t xml:space="preserve">se </w:t>
+      </w:r>
+      <w:r>
+        <w:t>c</w:t>
+      </w:r>
+      <w:r>
+        <w:t>ase</w:t>
+      </w:r>
+      <w:bookmarkEnd w:id="5"/>
+    </w:p>
+    <w:p>
+      <w:pPr>
+        <w:rPr>
+          <w:sz w:val="26"/>
+          <w:szCs w:val="26"/>
+        </w:rPr>
+      </w:pPr>
+      <w:r>
+        <w:rPr>
+          <w:sz w:val="26"/>
+          <w:szCs w:val="26"/>
+        </w:rPr>
+        <w:t xml:space="preserve">Le diagramme « use case » représente toutes les fonctionnalités disponibles de l’application. Ce digramme permet de visualiser les éventuelles </w:t>
+      </w:r>
+      <w:bookmarkStart w:id="6" w:name="_GoBack"/>
+      <w:bookmarkEnd w:id="6"/>
+      <w:r>
+        <w:rPr>
+          <w:sz w:val="26"/>
+          <w:szCs w:val="26"/>
+        </w:rPr>
+        <w:t>méthodes à ajouter dans le diagramme de classe.</w:t>
+      </w:r>
+    </w:p>
+    <w:p/>
+    <w:p>
+      <w:pPr>
+        <w:pStyle w:val="Titre2"/>
+      </w:pPr>
       <w:r>
         <w:lastRenderedPageBreak/>
-        <w:t xml:space="preserve">Diagramme des </w:t>
-      </w:r>
-      <w:r>
-        <w:t>u</w:t>
-      </w:r>
-      <w:r>
-        <w:t xml:space="preserve">se </w:t>
-      </w:r>
-      <w:r>
-        <w:t>c</w:t>
-      </w:r>
-      <w:r>
-        <w:t>ase</w:t>
-      </w:r>
-      <w:bookmarkEnd w:id="6"/>
+        <w:t>1</w:t>
+      </w:r>
+      <w:r>
+        <w:rPr>
+          <w:vertAlign w:val="superscript"/>
+        </w:rPr>
+        <w:t>er</w:t>
+      </w:r>
+      <w:r>
+        <w:t xml:space="preserve"> jet</w:t>
+      </w:r>
+    </w:p>
+    <w:p>
+      <w:r>
+        <w:rPr>
+          <w:noProof/>
+        </w:rPr>
+        <w:drawing>
+          <wp:inline distT="0" distB="0" distL="0" distR="0">
+            <wp:extent cx="5760720" cy="4999525"/>
+            <wp:effectExtent l="0" t="0" r="0" b="0"/>
+            <wp:docPr id="5" name="Image 5" descr="https://i.gyazo.com/3da9d505091e69ff802d8518ada4cc08.png"/>
+            <wp:cNvGraphicFramePr>
+              <a:graphicFrameLocks xmlns:a="http://schemas.openxmlformats.org/drawingml/2006/main" noChangeAspect="1"/>
+            </wp:cNvGraphicFramePr>
+            <a:graphic xmlns:a="http://schemas.openxmlformats.org/drawingml/2006/main">
+              <a:graphicData uri="http://schemas.openxmlformats.org/drawingml/2006/picture">
+                <pic:pic xmlns:pic="http://schemas.openxmlformats.org/drawingml/2006/picture">
+                  <pic:nvPicPr>
+                    <pic:cNvPr id="0" name="Picture 3" descr="https://i.gyazo.com/3da9d505091e69ff802d8518ada4cc08.png"/>
+                    <pic:cNvPicPr>
+                      <a:picLocks noChangeAspect="1" noChangeArrowheads="1"/>
+                    </pic:cNvPicPr>
+                  </pic:nvPicPr>
+                  <pic:blipFill>
+                    <a:blip r:embed="rId10">
+                      <a:extLst>
+                        <a:ext uri="{28A0092B-C50C-407E-A947-70E740481C1C}">
+                          <a14:useLocalDpi xmlns:a14="http://schemas.microsoft.com/office/drawing/2010/main" val="0"/>
+                        </a:ext>
+                      </a:extLst>
+                    </a:blip>
+                    <a:srcRect/>
+                    <a:stretch>
+                      <a:fillRect/>
+                    </a:stretch>
+                  </pic:blipFill>
+                  <pic:spPr bwMode="auto">
+                    <a:xfrm>
+                      <a:off x="0" y="0"/>
+                      <a:ext cx="5760720" cy="4999525"/>
+                    </a:xfrm>
+                    <a:prstGeom prst="rect">
+                      <a:avLst/>
+                    </a:prstGeom>
+                    <a:noFill/>
+                    <a:ln>
+                      <a:noFill/>
+                    </a:ln>
+                  </pic:spPr>
+                </pic:pic>
+              </a:graphicData>
+            </a:graphic>
+          </wp:inline>
+        </w:drawing>
+      </w:r>
+    </w:p>
+    <w:p>
+      <w:pPr>
+        <w:rPr>
+          <w:sz w:val="26"/>
+          <w:szCs w:val="26"/>
+        </w:rPr>
+      </w:pPr>
+      <w:r>
+        <w:rPr>
+          <w:sz w:val="26"/>
+          <w:szCs w:val="26"/>
+        </w:rPr>
+        <w:t xml:space="preserve">Ce diagramme n’est pas complètement mauvais mais il manque des choses notamment la gestion de la réservation. </w:t>
+      </w:r>
+    </w:p>
+    <w:p>
+      <w:pPr>
+        <w:pStyle w:val="Titre2"/>
+      </w:pPr>
+      <w:r>
+        <w:lastRenderedPageBreak/>
+        <w:t>Version finale</w:t>
+      </w:r>
     </w:p>
     <w:p>
       <w:pPr>
@@ -3118,7 +3021,7 @@
                     </pic:cNvPicPr>
                   </pic:nvPicPr>
                   <pic:blipFill>
-                    <a:blip r:embed="rId10">
+                    <a:blip r:embed="rId11">
                       <a:extLst>
                         <a:ext uri="{28A0092B-C50C-407E-A947-70E740481C1C}">
                           <a14:useLocalDpi xmlns:a14="http://schemas.microsoft.com/office/drawing/2010/main" val="0"/>
@@ -3162,28 +3065,6 @@
           <w:sz w:val="26"/>
           <w:szCs w:val="26"/>
         </w:rPr>
-        <w:t xml:space="preserve">Le diagramme « use case » représente </w:t>
-      </w:r>
-      <w:r>
-        <w:rPr>
-          <w:sz w:val="26"/>
-          <w:szCs w:val="26"/>
-        </w:rPr>
-        <w:t>toutes les fonctionnalités disponibles de l’application. Ce digramme permet de visualiser les éventuelles méthodes à ajouter dans le diagramme de classe.</w:t>
-      </w:r>
-    </w:p>
-    <w:p>
-      <w:pPr>
-        <w:rPr>
-          <w:sz w:val="26"/>
-          <w:szCs w:val="26"/>
-        </w:rPr>
-      </w:pPr>
-      <w:r>
-        <w:rPr>
-          <w:sz w:val="26"/>
-          <w:szCs w:val="26"/>
-        </w:rPr>
         <w:t xml:space="preserve">Sur le diagramme ci-dessus nous pouvons donc voir que les conducteurs peuvent donc proposer un </w:t>
       </w:r>
       <w:r>
@@ -3283,6 +3164,125 @@
         <w:t>Le diagramme de classe</w:t>
       </w:r>
       <w:bookmarkEnd w:id="7"/>
+    </w:p>
+    <w:p>
+      <w:pPr>
+        <w:rPr>
+          <w:sz w:val="26"/>
+          <w:szCs w:val="26"/>
+        </w:rPr>
+      </w:pPr>
+      <w:r>
+        <w:rPr>
+          <w:sz w:val="26"/>
+          <w:szCs w:val="26"/>
+        </w:rPr>
+        <w:t>Le diagramme de classe est un schéma qui représente l’ensemble des classes, attributs, méthodes et les liens entre ses dernières. Cela donne un visuel direct et le schéma de pensée de comment l’application va être réalisée. C’est le diagramme qui représente un peu le « plan de montage » du programme.</w:t>
+      </w:r>
+    </w:p>
+    <w:p/>
+    <w:p>
+      <w:pPr>
+        <w:pStyle w:val="Titre2"/>
+      </w:pPr>
+      <w:r>
+        <w:lastRenderedPageBreak/>
+        <w:t>1</w:t>
+      </w:r>
+      <w:r>
+        <w:rPr>
+          <w:vertAlign w:val="superscript"/>
+        </w:rPr>
+        <w:t>er</w:t>
+      </w:r>
+      <w:r>
+        <w:t xml:space="preserve"> jet</w:t>
+      </w:r>
+    </w:p>
+    <w:p>
+      <w:r>
+        <w:rPr>
+          <w:noProof/>
+        </w:rPr>
+        <w:drawing>
+          <wp:inline distT="0" distB="0" distL="0" distR="0">
+            <wp:extent cx="6066319" cy="3257714"/>
+            <wp:effectExtent l="0" t="5397" r="5397" b="5398"/>
+            <wp:docPr id="3" name="Image 3" descr="https://i.gyazo.com/7156e39f99a6b30bf3f1dd44c64fcf48.png"/>
+            <wp:cNvGraphicFramePr>
+              <a:graphicFrameLocks xmlns:a="http://schemas.openxmlformats.org/drawingml/2006/main" noChangeAspect="1"/>
+            </wp:cNvGraphicFramePr>
+            <a:graphic xmlns:a="http://schemas.openxmlformats.org/drawingml/2006/main">
+              <a:graphicData uri="http://schemas.openxmlformats.org/drawingml/2006/picture">
+                <pic:pic xmlns:pic="http://schemas.openxmlformats.org/drawingml/2006/picture">
+                  <pic:nvPicPr>
+                    <pic:cNvPr id="0" name="Picture 1" descr="https://i.gyazo.com/7156e39f99a6b30bf3f1dd44c64fcf48.png"/>
+                    <pic:cNvPicPr>
+                      <a:picLocks noChangeAspect="1" noChangeArrowheads="1"/>
+                    </pic:cNvPicPr>
+                  </pic:nvPicPr>
+                  <pic:blipFill>
+                    <a:blip r:embed="rId12">
+                      <a:extLst>
+                        <a:ext uri="{28A0092B-C50C-407E-A947-70E740481C1C}">
+                          <a14:useLocalDpi xmlns:a14="http://schemas.microsoft.com/office/drawing/2010/main" val="0"/>
+                        </a:ext>
+                      </a:extLst>
+                    </a:blip>
+                    <a:srcRect/>
+                    <a:stretch>
+                      <a:fillRect/>
+                    </a:stretch>
+                  </pic:blipFill>
+                  <pic:spPr bwMode="auto">
+                    <a:xfrm rot="5400000">
+                      <a:off x="0" y="0"/>
+                      <a:ext cx="6076021" cy="3262924"/>
+                    </a:xfrm>
+                    <a:prstGeom prst="rect">
+                      <a:avLst/>
+                    </a:prstGeom>
+                    <a:noFill/>
+                    <a:ln>
+                      <a:noFill/>
+                    </a:ln>
+                  </pic:spPr>
+                </pic:pic>
+              </a:graphicData>
+            </a:graphic>
+          </wp:inline>
+        </w:drawing>
+      </w:r>
+    </w:p>
+    <w:p>
+      <w:pPr>
+        <w:rPr>
+          <w:sz w:val="26"/>
+          <w:szCs w:val="26"/>
+        </w:rPr>
+      </w:pPr>
+      <w:r>
+        <w:rPr>
+          <w:sz w:val="26"/>
+          <w:szCs w:val="26"/>
+        </w:rPr>
+        <w:t>Voici le 1</w:t>
+      </w:r>
+      <w:r>
+        <w:rPr>
+          <w:sz w:val="26"/>
+          <w:szCs w:val="26"/>
+          <w:vertAlign w:val="superscript"/>
+        </w:rPr>
+        <w:t>er</w:t>
+      </w:r>
+      <w:r>
+        <w:rPr>
+          <w:sz w:val="26"/>
+          <w:szCs w:val="26"/>
+        </w:rPr>
+        <w:t xml:space="preserve"> jet du diagramme de classe. Plusieurs erreurs son présente comme le manque de conducteur et de lien d’utilisateur vers trajet. Sans lien impossible pour un utilisateur de consulter la liste. Cette version était prévue pour qu’un utilisateur puisse être passager ET conducteur. Ce qui fut changer par la suite.</w:t>
+      </w:r>
     </w:p>
     <w:p>
       <w:pPr>
@@ -3324,7 +3324,7 @@
                     </pic:cNvPicPr>
                   </pic:nvPicPr>
                   <pic:blipFill>
-                    <a:blip r:embed="rId11">
+                    <a:blip r:embed="rId13">
                       <a:extLst>
                         <a:ext uri="{28A0092B-C50C-407E-A947-70E740481C1C}">
                           <a14:useLocalDpi xmlns:a14="http://schemas.microsoft.com/office/drawing/2010/main" val="0"/>
@@ -3369,28 +3369,6 @@
           <w:szCs w:val="26"/>
         </w:rPr>
         <w:lastRenderedPageBreak/>
-        <w:t xml:space="preserve">Le diagramme de classe est un schéma qui représente </w:t>
-      </w:r>
-      <w:r>
-        <w:rPr>
-          <w:sz w:val="26"/>
-          <w:szCs w:val="26"/>
-        </w:rPr>
-        <w:t>l’ensemble des classes, attributs, méthodes et les liens entre ses dernières. Cela donne un visuel direct et le schéma de pensée de comment l’application va être réalisée. C’est le diagramme qui représente un peu le « plan de montage » du programme.</w:t>
-      </w:r>
-    </w:p>
-    <w:p>
-      <w:pPr>
-        <w:rPr>
-          <w:sz w:val="26"/>
-          <w:szCs w:val="26"/>
-        </w:rPr>
-      </w:pPr>
-      <w:r>
-        <w:rPr>
-          <w:sz w:val="26"/>
-          <w:szCs w:val="26"/>
-        </w:rPr>
         <w:t>Le diagramme démarre au niveau des utilisateurs qui peuvent être soit des conducteurs soit des passagers ou même des administrateurs. Un héritage a été fait</w:t>
       </w:r>
       <w:r>
@@ -3540,7 +3518,7 @@
                     </pic:cNvPicPr>
                   </pic:nvPicPr>
                   <pic:blipFill>
-                    <a:blip r:embed="rId12">
+                    <a:blip r:embed="rId14">
                       <a:extLst>
                         <a:ext uri="{28A0092B-C50C-407E-A947-70E740481C1C}">
                           <a14:useLocalDpi xmlns:a14="http://schemas.microsoft.com/office/drawing/2010/main" val="0"/>
@@ -3584,30 +3562,37 @@
           <w:sz w:val="26"/>
           <w:szCs w:val="26"/>
         </w:rPr>
+        <w:t>Ce diagramme nous permet de définir toutes les méthodes possible et utilisable entre deux classes.</w:t>
+      </w:r>
+    </w:p>
+    <w:p>
+      <w:pPr>
+        <w:rPr>
+          <w:sz w:val="26"/>
+          <w:szCs w:val="26"/>
+        </w:rPr>
+      </w:pPr>
+      <w:r>
+        <w:rPr>
+          <w:sz w:val="26"/>
+          <w:szCs w:val="26"/>
+        </w:rPr>
+        <w:t xml:space="preserve">Ici nous pouvons voir les interactions entre les utilisateurs et l’interface principale du site dans le cadre d’un fonctionnement normal. L’utilisateur </w:t>
+      </w:r>
+      <w:r>
+        <w:rPr>
+          <w:sz w:val="26"/>
+          <w:szCs w:val="26"/>
+        </w:rPr>
+        <w:t xml:space="preserve">va sur la section </w:t>
+      </w:r>
+      <w:r>
+        <w:rPr>
+          <w:sz w:val="26"/>
+          <w:szCs w:val="26"/>
+        </w:rPr>
         <w:lastRenderedPageBreak/>
-        <w:t>Ce diagramme nous permet de définir toutes les méthodes possible et utilisable entre deux classes.</w:t>
-      </w:r>
-    </w:p>
-    <w:p>
-      <w:pPr>
-        <w:rPr>
-          <w:sz w:val="26"/>
-          <w:szCs w:val="26"/>
-        </w:rPr>
-      </w:pPr>
-      <w:r>
-        <w:rPr>
-          <w:sz w:val="26"/>
-          <w:szCs w:val="26"/>
-        </w:rPr>
-        <w:t xml:space="preserve">Ici nous pouvons voir les interactions entre les utilisateurs et l’interface principale du site dans le cadre d’un fonctionnement normal. L’utilisateur </w:t>
-      </w:r>
-      <w:r>
-        <w:rPr>
-          <w:sz w:val="26"/>
-          <w:szCs w:val="26"/>
-        </w:rPr>
-        <w:t xml:space="preserve">va sur la section connexion du site. Rentre les champs login et </w:t>
+        <w:t xml:space="preserve">connexion du site. Rentre les champs login et </w:t>
       </w:r>
       <w:proofErr w:type="spellStart"/>
       <w:r>
@@ -3700,7 +3685,7 @@
                     </pic:cNvPicPr>
                   </pic:nvPicPr>
                   <pic:blipFill>
-                    <a:blip r:embed="rId13">
+                    <a:blip r:embed="rId15">
                       <a:extLst>
                         <a:ext uri="{28A0092B-C50C-407E-A947-70E740481C1C}">
                           <a14:useLocalDpi xmlns:a14="http://schemas.microsoft.com/office/drawing/2010/main" val="0"/>
@@ -3803,15 +3788,7 @@
           <w:sz w:val="26"/>
           <w:szCs w:val="26"/>
         </w:rPr>
-        <w:t xml:space="preserve">. Encore une fois le </w:t>
-      </w:r>
-      <w:r>
-        <w:rPr>
-          <w:sz w:val="26"/>
-          <w:szCs w:val="26"/>
-        </w:rPr>
-        <w:lastRenderedPageBreak/>
-        <w:t>projet a permis d’aborder des points non vu</w:t>
+        <w:t>. Encore une fois le projet a permis d’aborder des points non vu</w:t>
       </w:r>
       <w:r>
         <w:rPr>
@@ -3839,12 +3816,12 @@
       <w:bookmarkEnd w:id="11"/>
     </w:p>
     <w:sectPr>
-      <w:headerReference w:type="even" r:id="rId14"/>
-      <w:headerReference w:type="default" r:id="rId15"/>
-      <w:footerReference w:type="even" r:id="rId16"/>
-      <w:footerReference w:type="default" r:id="rId17"/>
-      <w:headerReference w:type="first" r:id="rId18"/>
-      <w:footerReference w:type="first" r:id="rId19"/>
+      <w:headerReference w:type="even" r:id="rId16"/>
+      <w:headerReference w:type="default" r:id="rId17"/>
+      <w:footerReference w:type="even" r:id="rId18"/>
+      <w:footerReference w:type="default" r:id="rId19"/>
+      <w:headerReference w:type="first" r:id="rId20"/>
+      <w:footerReference w:type="first" r:id="rId21"/>
       <w:pgSz w:w="11906" w:h="16838"/>
       <w:pgMar w:top="1417" w:right="1417" w:bottom="1417" w:left="1417" w:header="708" w:footer="708" w:gutter="0"/>
       <w:cols w:space="708"/>
@@ -4307,39 +4284,12 @@
   </w:abstractNum>
   <w:num w:numId="1">
     <w:abstractNumId w:val="1"/>
-    <w:lvlOverride w:ilvl="0"/>
-    <w:lvlOverride w:ilvl="1"/>
-    <w:lvlOverride w:ilvl="2"/>
-    <w:lvlOverride w:ilvl="3"/>
-    <w:lvlOverride w:ilvl="4"/>
-    <w:lvlOverride w:ilvl="5"/>
-    <w:lvlOverride w:ilvl="6"/>
-    <w:lvlOverride w:ilvl="7"/>
-    <w:lvlOverride w:ilvl="8"/>
   </w:num>
   <w:num w:numId="2">
     <w:abstractNumId w:val="0"/>
-    <w:lvlOverride w:ilvl="0"/>
-    <w:lvlOverride w:ilvl="1"/>
-    <w:lvlOverride w:ilvl="2"/>
-    <w:lvlOverride w:ilvl="3"/>
-    <w:lvlOverride w:ilvl="4"/>
-    <w:lvlOverride w:ilvl="5"/>
-    <w:lvlOverride w:ilvl="6"/>
-    <w:lvlOverride w:ilvl="7"/>
-    <w:lvlOverride w:ilvl="8"/>
   </w:num>
   <w:num w:numId="3">
     <w:abstractNumId w:val="2"/>
-    <w:lvlOverride w:ilvl="0"/>
-    <w:lvlOverride w:ilvl="1"/>
-    <w:lvlOverride w:ilvl="2"/>
-    <w:lvlOverride w:ilvl="3"/>
-    <w:lvlOverride w:ilvl="4"/>
-    <w:lvlOverride w:ilvl="5"/>
-    <w:lvlOverride w:ilvl="6"/>
-    <w:lvlOverride w:ilvl="7"/>
-    <w:lvlOverride w:ilvl="8"/>
   </w:num>
 </w:numbering>
 </file>
@@ -5365,7 +5315,7 @@
 </file>
 
 <file path=customXml/itemProps1.xml><?xml version="1.0" encoding="utf-8"?>
-<ds:datastoreItem xmlns:ds="http://schemas.openxmlformats.org/officeDocument/2006/customXml" ds:itemID="{1912D9D6-AB24-421D-912A-02030DC17B20}">
+<ds:datastoreItem xmlns:ds="http://schemas.openxmlformats.org/officeDocument/2006/customXml" ds:itemID="{FF9A64B1-3B0D-490F-B084-4FDACC277BED}">
   <ds:schemaRefs>
     <ds:schemaRef ds:uri="http://schemas.openxmlformats.org/officeDocument/2006/bibliography"/>
   </ds:schemaRefs>

</xml_diff>

<commit_message>
Modif Analye.Docx + Projet.mdj
</commit_message>
<xml_diff>
--- a/Analyse.docx
+++ b/Analyse.docx
@@ -3317,15 +3317,13 @@
       <w:r>
         <w:rPr>
           <w:noProof/>
-          <w:sz w:val="26"/>
-          <w:szCs w:val="26"/>
         </w:rPr>
         <w:lastRenderedPageBreak/>
         <w:drawing>
           <wp:inline distT="0" distB="0" distL="0" distR="0">
-            <wp:extent cx="9304927" cy="6071804"/>
-            <wp:effectExtent l="0" t="2540" r="8255" b="8255"/>
-            <wp:docPr id="4" name="Image 4" descr="https://i.gyazo.com/f724b22265f835fcfdfb26e139ad8c4a.png"/>
+            <wp:extent cx="7708321" cy="5993660"/>
+            <wp:effectExtent l="318" t="0" r="7302" b="7303"/>
+            <wp:docPr id="9" name="Image 9"/>
             <wp:cNvGraphicFramePr>
               <a:graphicFrameLocks xmlns:a="http://schemas.openxmlformats.org/drawingml/2006/main" noChangeAspect="1"/>
             </wp:cNvGraphicFramePr>
@@ -3333,7 +3331,7 @@
               <a:graphicData uri="http://schemas.openxmlformats.org/drawingml/2006/picture">
                 <pic:pic xmlns:pic="http://schemas.openxmlformats.org/drawingml/2006/picture">
                   <pic:nvPicPr>
-                    <pic:cNvPr id="0" name="Picture 10" descr="https://i.gyazo.com/f724b22265f835fcfdfb26e139ad8c4a.png"/>
+                    <pic:cNvPr id="0" name="Picture 1"/>
                     <pic:cNvPicPr>
                       <a:picLocks noChangeAspect="1" noChangeArrowheads="1"/>
                     </pic:cNvPicPr>
@@ -3354,7 +3352,7 @@
                   <pic:spPr bwMode="auto">
                     <a:xfrm rot="5400000">
                       <a:off x="0" y="0"/>
-                      <a:ext cx="9333598" cy="6090513"/>
+                      <a:ext cx="7743633" cy="6021117"/>
                     </a:xfrm>
                     <a:prstGeom prst="rect">
                       <a:avLst/>
@@ -3378,6 +3376,21 @@
           <w:szCs w:val="26"/>
         </w:rPr>
       </w:pPr>
+    </w:p>
+    <w:p>
+      <w:r>
+        <w:br w:type="page"/>
+      </w:r>
+    </w:p>
+    <w:p>
+      <w:pPr>
+        <w:rPr>
+          <w:sz w:val="26"/>
+          <w:szCs w:val="26"/>
+        </w:rPr>
+      </w:pPr>
+      <w:bookmarkStart w:id="10" w:name="_GoBack"/>
+      <w:bookmarkEnd w:id="10"/>
       <w:r>
         <w:rPr>
           <w:sz w:val="26"/>
@@ -3491,7 +3504,7 @@
       <w:pPr>
         <w:pStyle w:val="Titre2"/>
       </w:pPr>
-      <w:bookmarkStart w:id="10" w:name="_Toc9450983"/>
+      <w:bookmarkStart w:id="11" w:name="_Toc9450983"/>
       <w:r>
         <w:t xml:space="preserve">Le </w:t>
       </w:r>
@@ -3499,7 +3512,7 @@
       <w:r>
         <w:t>Lifeline</w:t>
       </w:r>
-      <w:bookmarkEnd w:id="10"/>
+      <w:bookmarkEnd w:id="11"/>
       <w:proofErr w:type="spellEnd"/>
     </w:p>
     <w:p>
@@ -3815,12 +3828,12 @@
       <w:pPr>
         <w:pStyle w:val="Titre1"/>
       </w:pPr>
-      <w:bookmarkStart w:id="11" w:name="_Toc9450984"/>
+      <w:bookmarkStart w:id="12" w:name="_Toc9450984"/>
       <w:r>
         <w:lastRenderedPageBreak/>
         <w:t>Conclusion</w:t>
       </w:r>
-      <w:bookmarkEnd w:id="11"/>
+      <w:bookmarkEnd w:id="12"/>
       <w:r>
         <w:t xml:space="preserve"> </w:t>
       </w:r>
@@ -3829,7 +3842,7 @@
       <w:pPr>
         <w:pStyle w:val="Titre2"/>
       </w:pPr>
-      <w:bookmarkStart w:id="12" w:name="_Toc9450985"/>
+      <w:bookmarkStart w:id="13" w:name="_Toc9450985"/>
       <w:proofErr w:type="spellStart"/>
       <w:r>
         <w:t>Zaretti</w:t>
@@ -3838,7 +3851,7 @@
       <w:r>
         <w:t xml:space="preserve"> Quentin</w:t>
       </w:r>
-      <w:bookmarkEnd w:id="12"/>
+      <w:bookmarkEnd w:id="13"/>
     </w:p>
     <w:p>
       <w:pPr>
@@ -3889,11 +3902,20 @@
       <w:pPr>
         <w:pStyle w:val="Titre2"/>
       </w:pPr>
-      <w:bookmarkStart w:id="13" w:name="_Toc9450986"/>
+      <w:bookmarkStart w:id="14" w:name="_Toc9450986"/>
       <w:r>
         <w:t>Bol Axel</w:t>
       </w:r>
-      <w:bookmarkEnd w:id="13"/>
+      <w:bookmarkEnd w:id="14"/>
+    </w:p>
+    <w:p>
+      <w:r>
+        <w:rPr>
+          <w:sz w:val="26"/>
+          <w:szCs w:val="26"/>
+        </w:rPr>
+        <w:t>Ce projet m’a permis d’avoir un avant-goût ce qui m’attend en stage. C’est-à-dire faire de nombreuses recherches sur Internet pendant des heures durant pour trouver un moyen de debugger son programme. Comme mon collègue l’a spécifié, la répartition des tâches fut brève mais efficace.</w:t>
+      </w:r>
     </w:p>
     <w:sectPr>
       <w:headerReference w:type="even" r:id="rId17"/>
@@ -3948,8 +3970,6 @@
 
 <file path=word/footer2.xml><?xml version="1.0" encoding="utf-8"?>
 <w:ftr xmlns:wpc="http://schemas.microsoft.com/office/word/2010/wordprocessingCanvas" xmlns:cx="http://schemas.microsoft.com/office/drawing/2014/chartex" xmlns:cx1="http://schemas.microsoft.com/office/drawing/2015/9/8/chartex" xmlns:cx2="http://schemas.microsoft.com/office/drawing/2015/10/21/chartex" xmlns:cx3="http://schemas.microsoft.com/office/drawing/2016/5/9/chartex" xmlns:cx4="http://schemas.microsoft.com/office/drawing/2016/5/10/chartex" xmlns:cx5="http://schemas.microsoft.com/office/drawing/2016/5/11/chartex" xmlns:cx6="http://schemas.microsoft.com/office/drawing/2016/5/12/chartex" xmlns:cx7="http://schemas.microsoft.com/office/drawing/2016/5/13/chartex" xmlns:cx8="http://schemas.microsoft.com/office/drawing/2016/5/14/chartex" xmlns:mc="http://schemas.openxmlformats.org/markup-compatibility/2006" xmlns:aink="http://schemas.microsoft.com/office/drawing/2016/ink" xmlns:am3d="http://schemas.microsoft.com/office/drawing/2017/model3d" xmlns:o="urn:schemas-microsoft-com:office:office" xmlns:r="http://schemas.openxmlformats.org/officeDocument/2006/relationships" xmlns:m="http://schemas.openxmlformats.org/officeDocument/2006/math" xmlns:v="urn:schemas-microsoft-com:vml" xmlns:wp14="http://schemas.microsoft.com/office/word/2010/wordprocessingDrawing" xmlns:wp="http://schemas.openxmlformats.org/drawingml/2006/wordprocessingDrawing" xmlns:w10="urn:schemas-microsoft-com:office:word" xmlns:w="http://schemas.openxmlformats.org/wordprocessingml/2006/main" xmlns:w14="http://schemas.microsoft.com/office/word/2010/wordml" xmlns:w15="http://schemas.microsoft.com/office/word/2012/wordml" xmlns:w16cid="http://schemas.microsoft.com/office/word/2016/wordml/cid" xmlns:w16se="http://schemas.microsoft.com/office/word/2015/wordml/symex" xmlns:wpg="http://schemas.microsoft.com/office/word/2010/wordprocessingGroup" xmlns:wpi="http://schemas.microsoft.com/office/word/2010/wordprocessingInk" xmlns:wne="http://schemas.microsoft.com/office/word/2006/wordml" xmlns:wps="http://schemas.microsoft.com/office/word/2010/wordprocessingShape" mc:Ignorable="w14 w15 w16se w16cid wp14">
-  <w:bookmarkStart w:id="14" w:name="_GoBack" w:displacedByCustomXml="next"/>
-  <w:bookmarkEnd w:id="14" w:displacedByCustomXml="next"/>
   <w:sdt>
     <w:sdtPr>
       <w:id w:val="841978398"/>
@@ -3958,6 +3978,7 @@
         <w:docPartUnique/>
       </w:docPartObj>
     </w:sdtPr>
+    <w:sdtEndPr/>
     <w:sdtContent>
       <w:p>
         <w:pPr>
@@ -4425,7 +4446,7 @@
       </w:pPr>
     </w:pPrDefault>
   </w:docDefaults>
-  <w:latentStyles w:defLockedState="0" w:defUIPriority="99" w:defSemiHidden="0" w:defUnhideWhenUsed="0" w:defQFormat="0" w:count="375">
+  <w:latentStyles w:defLockedState="0" w:defUIPriority="99" w:defSemiHidden="0" w:defUnhideWhenUsed="0" w:defQFormat="0" w:count="376">
     <w:lsdException w:name="Normal" w:uiPriority="0" w:qFormat="1"/>
     <w:lsdException w:name="heading 1" w:uiPriority="9" w:qFormat="1"/>
     <w:lsdException w:name="heading 2" w:semiHidden="1" w:uiPriority="9" w:unhideWhenUsed="1" w:qFormat="1"/>
@@ -4531,7 +4552,6 @@
     <w:lsdException w:name="HTML Sample" w:semiHidden="1" w:unhideWhenUsed="1"/>
     <w:lsdException w:name="HTML Typewriter" w:semiHidden="1" w:unhideWhenUsed="1"/>
     <w:lsdException w:name="HTML Variable" w:semiHidden="1" w:unhideWhenUsed="1"/>
-    <w:lsdException w:name="Normal Table" w:semiHidden="1" w:unhideWhenUsed="1"/>
     <w:lsdException w:name="annotation subject" w:semiHidden="1" w:unhideWhenUsed="1"/>
     <w:lsdException w:name="No List" w:semiHidden="1" w:unhideWhenUsed="1"/>
     <w:lsdException w:name="Outline List 1" w:semiHidden="1" w:unhideWhenUsed="1"/>
@@ -4578,10 +4598,8 @@
     <w:lsdException w:name="Table Subtle 2" w:semiHidden="1" w:unhideWhenUsed="1"/>
     <w:lsdException w:name="Table Web 1" w:semiHidden="1" w:unhideWhenUsed="1"/>
     <w:lsdException w:name="Table Web 2" w:semiHidden="1" w:unhideWhenUsed="1"/>
-    <w:lsdException w:name="Table Web 3" w:semiHidden="1" w:unhideWhenUsed="1"/>
     <w:lsdException w:name="Balloon Text" w:semiHidden="1" w:unhideWhenUsed="1"/>
     <w:lsdException w:name="Table Grid" w:uiPriority="39"/>
-    <w:lsdException w:name="Table Theme" w:semiHidden="1" w:unhideWhenUsed="1"/>
     <w:lsdException w:name="Placeholder Text" w:semiHidden="1"/>
     <w:lsdException w:name="No Spacing" w:uiPriority="1" w:qFormat="1"/>
     <w:lsdException w:name="Light Shading" w:uiPriority="60"/>
@@ -4801,6 +4819,7 @@
     <w:lsdException w:name="Smart Hyperlink" w:semiHidden="1" w:unhideWhenUsed="1"/>
     <w:lsdException w:name="Hashtag" w:semiHidden="1" w:unhideWhenUsed="1"/>
     <w:lsdException w:name="Unresolved Mention" w:semiHidden="1" w:unhideWhenUsed="1"/>
+    <w:lsdException w:name="Smart Link" w:semiHidden="1" w:unhideWhenUsed="1"/>
   </w:latentStyles>
   <w:style w:type="paragraph" w:default="1" w:styleId="Normal">
     <w:name w:val="Normal"/>
@@ -4852,7 +4871,6 @@
   <w:style w:type="character" w:default="1" w:styleId="Policepardfaut">
     <w:name w:val="Default Paragraph Font"/>
     <w:uiPriority w:val="1"/>
-    <w:semiHidden/>
     <w:unhideWhenUsed/>
   </w:style>
   <w:style w:type="table" w:default="1" w:styleId="TableauNormal">
@@ -5437,7 +5455,7 @@
 </file>
 
 <file path=customXml/itemProps1.xml><?xml version="1.0" encoding="utf-8"?>
-<ds:datastoreItem xmlns:ds="http://schemas.openxmlformats.org/officeDocument/2006/customXml" ds:itemID="{713B8D26-3A12-48C9-9482-6330505B0571}">
+<ds:datastoreItem xmlns:ds="http://schemas.openxmlformats.org/officeDocument/2006/customXml" ds:itemID="{81A75FD9-8797-4673-B9F2-74637F16485F}">
   <ds:schemaRefs>
     <ds:schemaRef ds:uri="http://schemas.openxmlformats.org/officeDocument/2006/bibliography"/>
   </ds:schemaRefs>

</xml_diff>